<commit_message>
test case with Katalon
</commit_message>
<xml_diff>
--- a/Documentation/Concept et plan de test.docx
+++ b/Documentation/Concept et plan de test.docx
@@ -2,19 +2,1797 @@
 <file path=word/document.xml><?xml version="1.0" encoding="utf-8"?>
 <w:document xmlns:wpc="http://schemas.microsoft.com/office/word/2010/wordprocessingCanvas" xmlns:cx="http://schemas.microsoft.com/office/drawing/2014/chartex" xmlns:cx1="http://schemas.microsoft.com/office/drawing/2015/9/8/chartex" xmlns:cx2="http://schemas.microsoft.com/office/drawing/2015/10/21/chartex" xmlns:cx3="http://schemas.microsoft.com/office/drawing/2016/5/9/chartex" xmlns:cx4="http://schemas.microsoft.com/office/drawing/2016/5/10/chartex" xmlns:cx5="http://schemas.microsoft.com/office/drawing/2016/5/11/chartex" xmlns:cx6="http://schemas.microsoft.com/office/drawing/2016/5/12/chartex" xmlns:cx7="http://schemas.microsoft.com/office/drawing/2016/5/13/chartex" xmlns:cx8="http://schemas.microsoft.com/office/drawing/2016/5/14/chartex" xmlns:mc="http://schemas.openxmlformats.org/markup-compatibility/2006" xmlns:aink="http://schemas.microsoft.com/office/drawing/2016/ink" xmlns:am3d="http://schemas.microsoft.com/office/drawing/2017/model3d" xmlns:o="urn:schemas-microsoft-com:office:office" xmlns:r="http://schemas.openxmlformats.org/officeDocument/2006/relationships" xmlns:m="http://schemas.openxmlformats.org/officeDocument/2006/math" xmlns:v="urn:schemas-microsoft-com:vml" xmlns:wp14="http://schemas.microsoft.com/office/word/2010/wordprocessingDrawing" xmlns:wp="http://schemas.openxmlformats.org/drawingml/2006/wordprocessingDrawing" xmlns:w10="urn:schemas-microsoft-com:office:word" xmlns:w="http://schemas.openxmlformats.org/wordprocessingml/2006/main" xmlns:w14="http://schemas.microsoft.com/office/word/2010/wordml" xmlns:w15="http://schemas.microsoft.com/office/word/2012/wordml" xmlns:w16cex="http://schemas.microsoft.com/office/word/2018/wordml/cex" xmlns:w16cid="http://schemas.microsoft.com/office/word/2016/wordml/cid" xmlns:w16="http://schemas.microsoft.com/office/word/2018/wordml" xmlns:w16se="http://schemas.microsoft.com/office/word/2015/wordml/symex" xmlns:wpg="http://schemas.microsoft.com/office/word/2010/wordprocessingGroup" xmlns:wpi="http://schemas.microsoft.com/office/word/2010/wordprocessingInk" xmlns:wne="http://schemas.microsoft.com/office/word/2006/wordml" xmlns:wps="http://schemas.microsoft.com/office/word/2010/wordprocessingShape" mc:Ignorable="w14 w15 w16se w16cid w16 w16cex wp14">
   <w:body>
+    <w:sdt>
+      <w:sdtPr>
+        <w:rPr>
+          <w:lang w:val="fr-FR"/>
+        </w:rPr>
+        <w:id w:val="-1311858233"/>
+        <w:docPartObj>
+          <w:docPartGallery w:val="Table of Contents"/>
+          <w:docPartUnique/>
+        </w:docPartObj>
+      </w:sdtPr>
+      <w:sdtEndPr>
+        <w:rPr>
+          <w:rFonts w:asciiTheme="minorHAnsi" w:eastAsiaTheme="minorHAnsi" w:hAnsiTheme="minorHAnsi" w:cstheme="minorBidi"/>
+          <w:b/>
+          <w:bCs/>
+          <w:color w:val="auto"/>
+          <w:sz w:val="22"/>
+          <w:szCs w:val="22"/>
+          <w:lang w:eastAsia="en-US"/>
+        </w:rPr>
+      </w:sdtEndPr>
+      <w:sdtContent>
+        <w:p>
+          <w:pPr>
+            <w:pStyle w:val="En-ttedetabledesmatires"/>
+          </w:pPr>
+          <w:r>
+            <w:rPr>
+              <w:lang w:val="fr-FR"/>
+            </w:rPr>
+            <w:t>Table des matières</w:t>
+          </w:r>
+        </w:p>
+        <w:p>
+          <w:pPr>
+            <w:pStyle w:val="TM1"/>
+            <w:tabs>
+              <w:tab w:val="left" w:pos="440"/>
+              <w:tab w:val="right" w:leader="dot" w:pos="9062"/>
+            </w:tabs>
+            <w:rPr>
+              <w:noProof/>
+            </w:rPr>
+          </w:pPr>
+          <w:r>
+            <w:fldChar w:fldCharType="begin"/>
+          </w:r>
+          <w:r>
+            <w:instrText xml:space="preserve"> TOC \o "1-3" \h \z \u </w:instrText>
+          </w:r>
+          <w:r>
+            <w:fldChar w:fldCharType="separate"/>
+          </w:r>
+          <w:hyperlink w:anchor="_Toc69115231" w:history="1">
+            <w:r>
+              <w:rPr>
+                <w:rStyle w:val="Lienhypertexte"/>
+                <w:noProof/>
+              </w:rPr>
+              <w:t>1</w:t>
+            </w:r>
+            <w:r>
+              <w:rPr>
+                <w:noProof/>
+              </w:rPr>
+              <w:tab/>
+            </w:r>
+            <w:r>
+              <w:rPr>
+                <w:rStyle w:val="Lienhypertexte"/>
+                <w:noProof/>
+              </w:rPr>
+              <w:t>Cadre et objectif</w:t>
+            </w:r>
+            <w:r>
+              <w:rPr>
+                <w:noProof/>
+                <w:webHidden/>
+              </w:rPr>
+              <w:tab/>
+            </w:r>
+            <w:r>
+              <w:rPr>
+                <w:noProof/>
+                <w:webHidden/>
+              </w:rPr>
+              <w:fldChar w:fldCharType="begin"/>
+            </w:r>
+            <w:r>
+              <w:rPr>
+                <w:noProof/>
+                <w:webHidden/>
+              </w:rPr>
+              <w:instrText xml:space="preserve"> PAGEREF _Toc69115231 \h </w:instrText>
+            </w:r>
+            <w:r>
+              <w:rPr>
+                <w:noProof/>
+                <w:webHidden/>
+              </w:rPr>
+            </w:r>
+            <w:r>
+              <w:rPr>
+                <w:noProof/>
+                <w:webHidden/>
+              </w:rPr>
+              <w:fldChar w:fldCharType="separate"/>
+            </w:r>
+            <w:r>
+              <w:rPr>
+                <w:noProof/>
+                <w:webHidden/>
+              </w:rPr>
+              <w:t>2</w:t>
+            </w:r>
+            <w:r>
+              <w:rPr>
+                <w:noProof/>
+                <w:webHidden/>
+              </w:rPr>
+              <w:fldChar w:fldCharType="end"/>
+            </w:r>
+          </w:hyperlink>
+        </w:p>
+        <w:p>
+          <w:pPr>
+            <w:pStyle w:val="TM2"/>
+            <w:tabs>
+              <w:tab w:val="left" w:pos="880"/>
+              <w:tab w:val="right" w:leader="dot" w:pos="9062"/>
+            </w:tabs>
+            <w:rPr>
+              <w:noProof/>
+            </w:rPr>
+          </w:pPr>
+          <w:hyperlink w:anchor="_Toc69115232" w:history="1">
+            <w:r>
+              <w:rPr>
+                <w:rStyle w:val="Lienhypertexte"/>
+                <w:noProof/>
+              </w:rPr>
+              <w:t>1.1</w:t>
+            </w:r>
+            <w:r>
+              <w:rPr>
+                <w:noProof/>
+              </w:rPr>
+              <w:tab/>
+            </w:r>
+            <w:r>
+              <w:rPr>
+                <w:rStyle w:val="Lienhypertexte"/>
+                <w:noProof/>
+              </w:rPr>
+              <w:t>Aperçu des solutions à implémenter</w:t>
+            </w:r>
+            <w:r>
+              <w:rPr>
+                <w:noProof/>
+                <w:webHidden/>
+              </w:rPr>
+              <w:tab/>
+            </w:r>
+            <w:r>
+              <w:rPr>
+                <w:noProof/>
+                <w:webHidden/>
+              </w:rPr>
+              <w:fldChar w:fldCharType="begin"/>
+            </w:r>
+            <w:r>
+              <w:rPr>
+                <w:noProof/>
+                <w:webHidden/>
+              </w:rPr>
+              <w:instrText xml:space="preserve"> PAGEREF _Toc69115232 \h </w:instrText>
+            </w:r>
+            <w:r>
+              <w:rPr>
+                <w:noProof/>
+                <w:webHidden/>
+              </w:rPr>
+            </w:r>
+            <w:r>
+              <w:rPr>
+                <w:noProof/>
+                <w:webHidden/>
+              </w:rPr>
+              <w:fldChar w:fldCharType="separate"/>
+            </w:r>
+            <w:r>
+              <w:rPr>
+                <w:noProof/>
+                <w:webHidden/>
+              </w:rPr>
+              <w:t>2</w:t>
+            </w:r>
+            <w:r>
+              <w:rPr>
+                <w:noProof/>
+                <w:webHidden/>
+              </w:rPr>
+              <w:fldChar w:fldCharType="end"/>
+            </w:r>
+          </w:hyperlink>
+        </w:p>
+        <w:p>
+          <w:pPr>
+            <w:pStyle w:val="TM2"/>
+            <w:tabs>
+              <w:tab w:val="left" w:pos="880"/>
+              <w:tab w:val="right" w:leader="dot" w:pos="9062"/>
+            </w:tabs>
+            <w:rPr>
+              <w:noProof/>
+            </w:rPr>
+          </w:pPr>
+          <w:hyperlink w:anchor="_Toc69115233" w:history="1">
+            <w:r>
+              <w:rPr>
+                <w:rStyle w:val="Lienhypertexte"/>
+                <w:noProof/>
+              </w:rPr>
+              <w:t>1.2</w:t>
+            </w:r>
+            <w:r>
+              <w:rPr>
+                <w:noProof/>
+              </w:rPr>
+              <w:tab/>
+            </w:r>
+            <w:r>
+              <w:rPr>
+                <w:rStyle w:val="Lienhypertexte"/>
+                <w:noProof/>
+              </w:rPr>
+              <w:t>Porté de test</w:t>
+            </w:r>
+            <w:r>
+              <w:rPr>
+                <w:noProof/>
+                <w:webHidden/>
+              </w:rPr>
+              <w:tab/>
+            </w:r>
+            <w:r>
+              <w:rPr>
+                <w:noProof/>
+                <w:webHidden/>
+              </w:rPr>
+              <w:fldChar w:fldCharType="begin"/>
+            </w:r>
+            <w:r>
+              <w:rPr>
+                <w:noProof/>
+                <w:webHidden/>
+              </w:rPr>
+              <w:instrText xml:space="preserve"> PAGEREF _Toc69115233 \h </w:instrText>
+            </w:r>
+            <w:r>
+              <w:rPr>
+                <w:noProof/>
+                <w:webHidden/>
+              </w:rPr>
+            </w:r>
+            <w:r>
+              <w:rPr>
+                <w:noProof/>
+                <w:webHidden/>
+              </w:rPr>
+              <w:fldChar w:fldCharType="separate"/>
+            </w:r>
+            <w:r>
+              <w:rPr>
+                <w:noProof/>
+                <w:webHidden/>
+              </w:rPr>
+              <w:t>2</w:t>
+            </w:r>
+            <w:r>
+              <w:rPr>
+                <w:noProof/>
+                <w:webHidden/>
+              </w:rPr>
+              <w:fldChar w:fldCharType="end"/>
+            </w:r>
+          </w:hyperlink>
+        </w:p>
+        <w:p>
+          <w:pPr>
+            <w:pStyle w:val="TM2"/>
+            <w:tabs>
+              <w:tab w:val="left" w:pos="880"/>
+              <w:tab w:val="right" w:leader="dot" w:pos="9062"/>
+            </w:tabs>
+            <w:rPr>
+              <w:noProof/>
+            </w:rPr>
+          </w:pPr>
+          <w:hyperlink w:anchor="_Toc69115234" w:history="1">
+            <w:r>
+              <w:rPr>
+                <w:rStyle w:val="Lienhypertexte"/>
+                <w:noProof/>
+              </w:rPr>
+              <w:t>1.3</w:t>
+            </w:r>
+            <w:r>
+              <w:rPr>
+                <w:noProof/>
+              </w:rPr>
+              <w:tab/>
+            </w:r>
+            <w:r>
+              <w:rPr>
+                <w:rStyle w:val="Lienhypertexte"/>
+                <w:noProof/>
+              </w:rPr>
+              <w:t>Objectif de test</w:t>
+            </w:r>
+            <w:r>
+              <w:rPr>
+                <w:noProof/>
+                <w:webHidden/>
+              </w:rPr>
+              <w:tab/>
+            </w:r>
+            <w:r>
+              <w:rPr>
+                <w:noProof/>
+                <w:webHidden/>
+              </w:rPr>
+              <w:fldChar w:fldCharType="begin"/>
+            </w:r>
+            <w:r>
+              <w:rPr>
+                <w:noProof/>
+                <w:webHidden/>
+              </w:rPr>
+              <w:instrText xml:space="preserve"> PAGEREF _Toc69115234 \h </w:instrText>
+            </w:r>
+            <w:r>
+              <w:rPr>
+                <w:noProof/>
+                <w:webHidden/>
+              </w:rPr>
+            </w:r>
+            <w:r>
+              <w:rPr>
+                <w:noProof/>
+                <w:webHidden/>
+              </w:rPr>
+              <w:fldChar w:fldCharType="separate"/>
+            </w:r>
+            <w:r>
+              <w:rPr>
+                <w:noProof/>
+                <w:webHidden/>
+              </w:rPr>
+              <w:t>2</w:t>
+            </w:r>
+            <w:r>
+              <w:rPr>
+                <w:noProof/>
+                <w:webHidden/>
+              </w:rPr>
+              <w:fldChar w:fldCharType="end"/>
+            </w:r>
+          </w:hyperlink>
+        </w:p>
+        <w:p>
+          <w:pPr>
+            <w:pStyle w:val="TM3"/>
+            <w:tabs>
+              <w:tab w:val="left" w:pos="1320"/>
+              <w:tab w:val="right" w:leader="dot" w:pos="9062"/>
+            </w:tabs>
+            <w:rPr>
+              <w:noProof/>
+            </w:rPr>
+          </w:pPr>
+          <w:hyperlink w:anchor="_Toc69115235" w:history="1">
+            <w:r>
+              <w:rPr>
+                <w:rStyle w:val="Lienhypertexte"/>
+                <w:noProof/>
+              </w:rPr>
+              <w:t>1.3.1</w:t>
+            </w:r>
+            <w:r>
+              <w:rPr>
+                <w:noProof/>
+              </w:rPr>
+              <w:tab/>
+            </w:r>
+            <w:r>
+              <w:rPr>
+                <w:rStyle w:val="Lienhypertexte"/>
+                <w:noProof/>
+              </w:rPr>
+              <w:t>Te</w:t>
+            </w:r>
+            <w:r>
+              <w:rPr>
+                <w:rStyle w:val="Lienhypertexte"/>
+                <w:noProof/>
+              </w:rPr>
+              <w:t>s</w:t>
+            </w:r>
+            <w:r>
+              <w:rPr>
+                <w:rStyle w:val="Lienhypertexte"/>
+                <w:noProof/>
+              </w:rPr>
+              <w:t>t de l’interface</w:t>
+            </w:r>
+            <w:r>
+              <w:rPr>
+                <w:noProof/>
+                <w:webHidden/>
+              </w:rPr>
+              <w:tab/>
+            </w:r>
+            <w:r>
+              <w:rPr>
+                <w:noProof/>
+                <w:webHidden/>
+              </w:rPr>
+              <w:fldChar w:fldCharType="begin"/>
+            </w:r>
+            <w:r>
+              <w:rPr>
+                <w:noProof/>
+                <w:webHidden/>
+              </w:rPr>
+              <w:instrText xml:space="preserve"> PAGEREF _Toc69115235 \h </w:instrText>
+            </w:r>
+            <w:r>
+              <w:rPr>
+                <w:noProof/>
+                <w:webHidden/>
+              </w:rPr>
+            </w:r>
+            <w:r>
+              <w:rPr>
+                <w:noProof/>
+                <w:webHidden/>
+              </w:rPr>
+              <w:fldChar w:fldCharType="separate"/>
+            </w:r>
+            <w:r>
+              <w:rPr>
+                <w:noProof/>
+                <w:webHidden/>
+              </w:rPr>
+              <w:t>2</w:t>
+            </w:r>
+            <w:r>
+              <w:rPr>
+                <w:noProof/>
+                <w:webHidden/>
+              </w:rPr>
+              <w:fldChar w:fldCharType="end"/>
+            </w:r>
+          </w:hyperlink>
+        </w:p>
+        <w:p>
+          <w:pPr>
+            <w:pStyle w:val="TM3"/>
+            <w:tabs>
+              <w:tab w:val="left" w:pos="1320"/>
+              <w:tab w:val="right" w:leader="dot" w:pos="9062"/>
+            </w:tabs>
+            <w:rPr>
+              <w:noProof/>
+            </w:rPr>
+          </w:pPr>
+          <w:hyperlink w:anchor="_Toc69115236" w:history="1">
+            <w:r>
+              <w:rPr>
+                <w:rStyle w:val="Lienhypertexte"/>
+                <w:noProof/>
+              </w:rPr>
+              <w:t>1.3.2</w:t>
+            </w:r>
+            <w:r>
+              <w:rPr>
+                <w:noProof/>
+              </w:rPr>
+              <w:tab/>
+            </w:r>
+            <w:r>
+              <w:rPr>
+                <w:rStyle w:val="Lienhypertexte"/>
+                <w:noProof/>
+              </w:rPr>
+              <w:t>Test de fonctionnalité</w:t>
+            </w:r>
+            <w:r>
+              <w:rPr>
+                <w:noProof/>
+                <w:webHidden/>
+              </w:rPr>
+              <w:tab/>
+            </w:r>
+            <w:r>
+              <w:rPr>
+                <w:noProof/>
+                <w:webHidden/>
+              </w:rPr>
+              <w:fldChar w:fldCharType="begin"/>
+            </w:r>
+            <w:r>
+              <w:rPr>
+                <w:noProof/>
+                <w:webHidden/>
+              </w:rPr>
+              <w:instrText xml:space="preserve"> PAGEREF _Toc69115236 \h </w:instrText>
+            </w:r>
+            <w:r>
+              <w:rPr>
+                <w:noProof/>
+                <w:webHidden/>
+              </w:rPr>
+            </w:r>
+            <w:r>
+              <w:rPr>
+                <w:noProof/>
+                <w:webHidden/>
+              </w:rPr>
+              <w:fldChar w:fldCharType="separate"/>
+            </w:r>
+            <w:r>
+              <w:rPr>
+                <w:noProof/>
+                <w:webHidden/>
+              </w:rPr>
+              <w:t>2</w:t>
+            </w:r>
+            <w:r>
+              <w:rPr>
+                <w:noProof/>
+                <w:webHidden/>
+              </w:rPr>
+              <w:fldChar w:fldCharType="end"/>
+            </w:r>
+          </w:hyperlink>
+        </w:p>
+        <w:p>
+          <w:pPr>
+            <w:pStyle w:val="TM3"/>
+            <w:tabs>
+              <w:tab w:val="left" w:pos="1320"/>
+              <w:tab w:val="right" w:leader="dot" w:pos="9062"/>
+            </w:tabs>
+            <w:rPr>
+              <w:noProof/>
+            </w:rPr>
+          </w:pPr>
+          <w:hyperlink w:anchor="_Toc69115237" w:history="1">
+            <w:r>
+              <w:rPr>
+                <w:rStyle w:val="Lienhypertexte"/>
+                <w:noProof/>
+              </w:rPr>
+              <w:t>1.3.3</w:t>
+            </w:r>
+            <w:r>
+              <w:rPr>
+                <w:noProof/>
+              </w:rPr>
+              <w:tab/>
+            </w:r>
+            <w:r>
+              <w:rPr>
+                <w:rStyle w:val="Lienhypertexte"/>
+                <w:noProof/>
+              </w:rPr>
+              <w:t>Test de performance</w:t>
+            </w:r>
+            <w:r>
+              <w:rPr>
+                <w:noProof/>
+                <w:webHidden/>
+              </w:rPr>
+              <w:tab/>
+            </w:r>
+            <w:r>
+              <w:rPr>
+                <w:noProof/>
+                <w:webHidden/>
+              </w:rPr>
+              <w:fldChar w:fldCharType="begin"/>
+            </w:r>
+            <w:r>
+              <w:rPr>
+                <w:noProof/>
+                <w:webHidden/>
+              </w:rPr>
+              <w:instrText xml:space="preserve"> PAGEREF _Toc69115237 \h </w:instrText>
+            </w:r>
+            <w:r>
+              <w:rPr>
+                <w:noProof/>
+                <w:webHidden/>
+              </w:rPr>
+            </w:r>
+            <w:r>
+              <w:rPr>
+                <w:noProof/>
+                <w:webHidden/>
+              </w:rPr>
+              <w:fldChar w:fldCharType="separate"/>
+            </w:r>
+            <w:r>
+              <w:rPr>
+                <w:noProof/>
+                <w:webHidden/>
+              </w:rPr>
+              <w:t>2</w:t>
+            </w:r>
+            <w:r>
+              <w:rPr>
+                <w:noProof/>
+                <w:webHidden/>
+              </w:rPr>
+              <w:fldChar w:fldCharType="end"/>
+            </w:r>
+          </w:hyperlink>
+        </w:p>
+        <w:p>
+          <w:pPr>
+            <w:pStyle w:val="TM1"/>
+            <w:tabs>
+              <w:tab w:val="left" w:pos="440"/>
+              <w:tab w:val="right" w:leader="dot" w:pos="9062"/>
+            </w:tabs>
+            <w:rPr>
+              <w:noProof/>
+            </w:rPr>
+          </w:pPr>
+          <w:hyperlink w:anchor="_Toc69115238" w:history="1">
+            <w:r>
+              <w:rPr>
+                <w:rStyle w:val="Lienhypertexte"/>
+                <w:noProof/>
+              </w:rPr>
+              <w:t>2</w:t>
+            </w:r>
+            <w:r>
+              <w:rPr>
+                <w:noProof/>
+              </w:rPr>
+              <w:tab/>
+            </w:r>
+            <w:r>
+              <w:rPr>
+                <w:rStyle w:val="Lienhypertexte"/>
+                <w:noProof/>
+              </w:rPr>
+              <w:t>Approche de test</w:t>
+            </w:r>
+            <w:r>
+              <w:rPr>
+                <w:noProof/>
+                <w:webHidden/>
+              </w:rPr>
+              <w:tab/>
+            </w:r>
+            <w:r>
+              <w:rPr>
+                <w:noProof/>
+                <w:webHidden/>
+              </w:rPr>
+              <w:fldChar w:fldCharType="begin"/>
+            </w:r>
+            <w:r>
+              <w:rPr>
+                <w:noProof/>
+                <w:webHidden/>
+              </w:rPr>
+              <w:instrText xml:space="preserve"> PAGEREF _Toc69115238 \h </w:instrText>
+            </w:r>
+            <w:r>
+              <w:rPr>
+                <w:noProof/>
+                <w:webHidden/>
+              </w:rPr>
+            </w:r>
+            <w:r>
+              <w:rPr>
+                <w:noProof/>
+                <w:webHidden/>
+              </w:rPr>
+              <w:fldChar w:fldCharType="separate"/>
+            </w:r>
+            <w:r>
+              <w:rPr>
+                <w:noProof/>
+                <w:webHidden/>
+              </w:rPr>
+              <w:t>3</w:t>
+            </w:r>
+            <w:r>
+              <w:rPr>
+                <w:noProof/>
+                <w:webHidden/>
+              </w:rPr>
+              <w:fldChar w:fldCharType="end"/>
+            </w:r>
+          </w:hyperlink>
+        </w:p>
+        <w:p>
+          <w:pPr>
+            <w:pStyle w:val="TM2"/>
+            <w:tabs>
+              <w:tab w:val="left" w:pos="880"/>
+              <w:tab w:val="right" w:leader="dot" w:pos="9062"/>
+            </w:tabs>
+            <w:rPr>
+              <w:noProof/>
+            </w:rPr>
+          </w:pPr>
+          <w:hyperlink w:anchor="_Toc69115239" w:history="1">
+            <w:r>
+              <w:rPr>
+                <w:rStyle w:val="Lienhypertexte"/>
+                <w:noProof/>
+              </w:rPr>
+              <w:t>2.1</w:t>
+            </w:r>
+            <w:r>
+              <w:rPr>
+                <w:noProof/>
+              </w:rPr>
+              <w:tab/>
+            </w:r>
+            <w:r>
+              <w:rPr>
+                <w:rStyle w:val="Lienhypertexte"/>
+                <w:noProof/>
+              </w:rPr>
+              <w:t>Tableau de stratégie</w:t>
+            </w:r>
+            <w:r>
+              <w:rPr>
+                <w:noProof/>
+                <w:webHidden/>
+              </w:rPr>
+              <w:tab/>
+            </w:r>
+            <w:r>
+              <w:rPr>
+                <w:noProof/>
+                <w:webHidden/>
+              </w:rPr>
+              <w:fldChar w:fldCharType="begin"/>
+            </w:r>
+            <w:r>
+              <w:rPr>
+                <w:noProof/>
+                <w:webHidden/>
+              </w:rPr>
+              <w:instrText xml:space="preserve"> PAGEREF _Toc69115239 \h </w:instrText>
+            </w:r>
+            <w:r>
+              <w:rPr>
+                <w:noProof/>
+                <w:webHidden/>
+              </w:rPr>
+            </w:r>
+            <w:r>
+              <w:rPr>
+                <w:noProof/>
+                <w:webHidden/>
+              </w:rPr>
+              <w:fldChar w:fldCharType="separate"/>
+            </w:r>
+            <w:r>
+              <w:rPr>
+                <w:noProof/>
+                <w:webHidden/>
+              </w:rPr>
+              <w:t>3</w:t>
+            </w:r>
+            <w:r>
+              <w:rPr>
+                <w:noProof/>
+                <w:webHidden/>
+              </w:rPr>
+              <w:fldChar w:fldCharType="end"/>
+            </w:r>
+          </w:hyperlink>
+        </w:p>
+        <w:p>
+          <w:pPr>
+            <w:pStyle w:val="TM1"/>
+            <w:tabs>
+              <w:tab w:val="left" w:pos="440"/>
+              <w:tab w:val="right" w:leader="dot" w:pos="9062"/>
+            </w:tabs>
+            <w:rPr>
+              <w:noProof/>
+            </w:rPr>
+          </w:pPr>
+          <w:hyperlink w:anchor="_Toc69115240" w:history="1">
+            <w:r>
+              <w:rPr>
+                <w:rStyle w:val="Lienhypertexte"/>
+                <w:noProof/>
+              </w:rPr>
+              <w:t>3</w:t>
+            </w:r>
+            <w:r>
+              <w:rPr>
+                <w:noProof/>
+              </w:rPr>
+              <w:tab/>
+            </w:r>
+            <w:r>
+              <w:rPr>
+                <w:rStyle w:val="Lienhypertexte"/>
+                <w:noProof/>
+              </w:rPr>
+              <w:t>Activité de test et délivrable</w:t>
+            </w:r>
+            <w:r>
+              <w:rPr>
+                <w:noProof/>
+                <w:webHidden/>
+              </w:rPr>
+              <w:tab/>
+            </w:r>
+            <w:r>
+              <w:rPr>
+                <w:noProof/>
+                <w:webHidden/>
+              </w:rPr>
+              <w:fldChar w:fldCharType="begin"/>
+            </w:r>
+            <w:r>
+              <w:rPr>
+                <w:noProof/>
+                <w:webHidden/>
+              </w:rPr>
+              <w:instrText xml:space="preserve"> PAGEREF _Toc69115240 \h </w:instrText>
+            </w:r>
+            <w:r>
+              <w:rPr>
+                <w:noProof/>
+                <w:webHidden/>
+              </w:rPr>
+            </w:r>
+            <w:r>
+              <w:rPr>
+                <w:noProof/>
+                <w:webHidden/>
+              </w:rPr>
+              <w:fldChar w:fldCharType="separate"/>
+            </w:r>
+            <w:r>
+              <w:rPr>
+                <w:noProof/>
+                <w:webHidden/>
+              </w:rPr>
+              <w:t>3</w:t>
+            </w:r>
+            <w:r>
+              <w:rPr>
+                <w:noProof/>
+                <w:webHidden/>
+              </w:rPr>
+              <w:fldChar w:fldCharType="end"/>
+            </w:r>
+          </w:hyperlink>
+        </w:p>
+        <w:p>
+          <w:pPr>
+            <w:pStyle w:val="TM2"/>
+            <w:tabs>
+              <w:tab w:val="left" w:pos="880"/>
+              <w:tab w:val="right" w:leader="dot" w:pos="9062"/>
+            </w:tabs>
+            <w:rPr>
+              <w:noProof/>
+            </w:rPr>
+          </w:pPr>
+          <w:hyperlink w:anchor="_Toc69115241" w:history="1">
+            <w:r>
+              <w:rPr>
+                <w:rStyle w:val="Lienhypertexte"/>
+                <w:noProof/>
+              </w:rPr>
+              <w:t>3.1</w:t>
+            </w:r>
+            <w:r>
+              <w:rPr>
+                <w:noProof/>
+              </w:rPr>
+              <w:tab/>
+            </w:r>
+            <w:r>
+              <w:rPr>
+                <w:rStyle w:val="Lienhypertexte"/>
+                <w:noProof/>
+              </w:rPr>
+              <w:t>Test de l’application</w:t>
+            </w:r>
+            <w:r>
+              <w:rPr>
+                <w:noProof/>
+                <w:webHidden/>
+              </w:rPr>
+              <w:tab/>
+            </w:r>
+            <w:r>
+              <w:rPr>
+                <w:noProof/>
+                <w:webHidden/>
+              </w:rPr>
+              <w:fldChar w:fldCharType="begin"/>
+            </w:r>
+            <w:r>
+              <w:rPr>
+                <w:noProof/>
+                <w:webHidden/>
+              </w:rPr>
+              <w:instrText xml:space="preserve"> PAGEREF _Toc69115241 \h </w:instrText>
+            </w:r>
+            <w:r>
+              <w:rPr>
+                <w:noProof/>
+                <w:webHidden/>
+              </w:rPr>
+            </w:r>
+            <w:r>
+              <w:rPr>
+                <w:noProof/>
+                <w:webHidden/>
+              </w:rPr>
+              <w:fldChar w:fldCharType="separate"/>
+            </w:r>
+            <w:r>
+              <w:rPr>
+                <w:noProof/>
+                <w:webHidden/>
+              </w:rPr>
+              <w:t>3</w:t>
+            </w:r>
+            <w:r>
+              <w:rPr>
+                <w:noProof/>
+                <w:webHidden/>
+              </w:rPr>
+              <w:fldChar w:fldCharType="end"/>
+            </w:r>
+          </w:hyperlink>
+        </w:p>
+        <w:p>
+          <w:pPr>
+            <w:pStyle w:val="TM3"/>
+            <w:tabs>
+              <w:tab w:val="left" w:pos="1320"/>
+              <w:tab w:val="right" w:leader="dot" w:pos="9062"/>
+            </w:tabs>
+            <w:rPr>
+              <w:noProof/>
+            </w:rPr>
+          </w:pPr>
+          <w:hyperlink w:anchor="_Toc69115242" w:history="1">
+            <w:r>
+              <w:rPr>
+                <w:rStyle w:val="Lienhypertexte"/>
+                <w:noProof/>
+              </w:rPr>
+              <w:t>3.1.1</w:t>
+            </w:r>
+            <w:r>
+              <w:rPr>
+                <w:noProof/>
+              </w:rPr>
+              <w:tab/>
+            </w:r>
+            <w:r>
+              <w:rPr>
+                <w:rStyle w:val="Lienhypertexte"/>
+                <w:noProof/>
+              </w:rPr>
+              <w:t>Plan de test de validation</w:t>
+            </w:r>
+            <w:r>
+              <w:rPr>
+                <w:noProof/>
+                <w:webHidden/>
+              </w:rPr>
+              <w:tab/>
+            </w:r>
+            <w:r>
+              <w:rPr>
+                <w:noProof/>
+                <w:webHidden/>
+              </w:rPr>
+              <w:fldChar w:fldCharType="begin"/>
+            </w:r>
+            <w:r>
+              <w:rPr>
+                <w:noProof/>
+                <w:webHidden/>
+              </w:rPr>
+              <w:instrText xml:space="preserve"> PAGEREF _Toc69115242 \h </w:instrText>
+            </w:r>
+            <w:r>
+              <w:rPr>
+                <w:noProof/>
+                <w:webHidden/>
+              </w:rPr>
+            </w:r>
+            <w:r>
+              <w:rPr>
+                <w:noProof/>
+                <w:webHidden/>
+              </w:rPr>
+              <w:fldChar w:fldCharType="separate"/>
+            </w:r>
+            <w:r>
+              <w:rPr>
+                <w:noProof/>
+                <w:webHidden/>
+              </w:rPr>
+              <w:t>3</w:t>
+            </w:r>
+            <w:r>
+              <w:rPr>
+                <w:noProof/>
+                <w:webHidden/>
+              </w:rPr>
+              <w:fldChar w:fldCharType="end"/>
+            </w:r>
+          </w:hyperlink>
+        </w:p>
+        <w:p>
+          <w:pPr>
+            <w:pStyle w:val="TM3"/>
+            <w:tabs>
+              <w:tab w:val="left" w:pos="1320"/>
+              <w:tab w:val="right" w:leader="dot" w:pos="9062"/>
+            </w:tabs>
+            <w:rPr>
+              <w:noProof/>
+            </w:rPr>
+          </w:pPr>
+          <w:hyperlink w:anchor="_Toc69115243" w:history="1">
+            <w:r>
+              <w:rPr>
+                <w:rStyle w:val="Lienhypertexte"/>
+                <w:noProof/>
+              </w:rPr>
+              <w:t>3.1.2</w:t>
+            </w:r>
+            <w:r>
+              <w:rPr>
+                <w:noProof/>
+              </w:rPr>
+              <w:tab/>
+            </w:r>
+            <w:r>
+              <w:rPr>
+                <w:rStyle w:val="Lienhypertexte"/>
+                <w:noProof/>
+              </w:rPr>
+              <w:t>Plan de test de fonctionnalité</w:t>
+            </w:r>
+            <w:r>
+              <w:rPr>
+                <w:noProof/>
+                <w:webHidden/>
+              </w:rPr>
+              <w:tab/>
+            </w:r>
+            <w:r>
+              <w:rPr>
+                <w:noProof/>
+                <w:webHidden/>
+              </w:rPr>
+              <w:fldChar w:fldCharType="begin"/>
+            </w:r>
+            <w:r>
+              <w:rPr>
+                <w:noProof/>
+                <w:webHidden/>
+              </w:rPr>
+              <w:instrText xml:space="preserve"> PAGEREF _Toc69115243 \h </w:instrText>
+            </w:r>
+            <w:r>
+              <w:rPr>
+                <w:noProof/>
+                <w:webHidden/>
+              </w:rPr>
+            </w:r>
+            <w:r>
+              <w:rPr>
+                <w:noProof/>
+                <w:webHidden/>
+              </w:rPr>
+              <w:fldChar w:fldCharType="separate"/>
+            </w:r>
+            <w:r>
+              <w:rPr>
+                <w:noProof/>
+                <w:webHidden/>
+              </w:rPr>
+              <w:t>4</w:t>
+            </w:r>
+            <w:r>
+              <w:rPr>
+                <w:noProof/>
+                <w:webHidden/>
+              </w:rPr>
+              <w:fldChar w:fldCharType="end"/>
+            </w:r>
+          </w:hyperlink>
+        </w:p>
+        <w:p>
+          <w:pPr>
+            <w:pStyle w:val="TM3"/>
+            <w:tabs>
+              <w:tab w:val="left" w:pos="1320"/>
+              <w:tab w:val="right" w:leader="dot" w:pos="9062"/>
+            </w:tabs>
+            <w:rPr>
+              <w:noProof/>
+            </w:rPr>
+          </w:pPr>
+          <w:hyperlink w:anchor="_Toc69115244" w:history="1">
+            <w:r>
+              <w:rPr>
+                <w:rStyle w:val="Lienhypertexte"/>
+                <w:noProof/>
+              </w:rPr>
+              <w:t>3.1.3</w:t>
+            </w:r>
+            <w:r>
+              <w:rPr>
+                <w:noProof/>
+              </w:rPr>
+              <w:tab/>
+            </w:r>
+            <w:r>
+              <w:rPr>
+                <w:rStyle w:val="Lienhypertexte"/>
+                <w:noProof/>
+              </w:rPr>
+              <w:t>Plan de test de performance</w:t>
+            </w:r>
+            <w:r>
+              <w:rPr>
+                <w:noProof/>
+                <w:webHidden/>
+              </w:rPr>
+              <w:tab/>
+            </w:r>
+            <w:r>
+              <w:rPr>
+                <w:noProof/>
+                <w:webHidden/>
+              </w:rPr>
+              <w:fldChar w:fldCharType="begin"/>
+            </w:r>
+            <w:r>
+              <w:rPr>
+                <w:noProof/>
+                <w:webHidden/>
+              </w:rPr>
+              <w:instrText xml:space="preserve"> PAGEREF _Toc69115244 \h </w:instrText>
+            </w:r>
+            <w:r>
+              <w:rPr>
+                <w:noProof/>
+                <w:webHidden/>
+              </w:rPr>
+            </w:r>
+            <w:r>
+              <w:rPr>
+                <w:noProof/>
+                <w:webHidden/>
+              </w:rPr>
+              <w:fldChar w:fldCharType="separate"/>
+            </w:r>
+            <w:r>
+              <w:rPr>
+                <w:noProof/>
+                <w:webHidden/>
+              </w:rPr>
+              <w:t>4</w:t>
+            </w:r>
+            <w:r>
+              <w:rPr>
+                <w:noProof/>
+                <w:webHidden/>
+              </w:rPr>
+              <w:fldChar w:fldCharType="end"/>
+            </w:r>
+          </w:hyperlink>
+        </w:p>
+        <w:p>
+          <w:pPr>
+            <w:pStyle w:val="TM1"/>
+            <w:tabs>
+              <w:tab w:val="left" w:pos="440"/>
+              <w:tab w:val="right" w:leader="dot" w:pos="9062"/>
+            </w:tabs>
+            <w:rPr>
+              <w:noProof/>
+            </w:rPr>
+          </w:pPr>
+          <w:hyperlink w:anchor="_Toc69115245" w:history="1">
+            <w:r>
+              <w:rPr>
+                <w:rStyle w:val="Lienhypertexte"/>
+                <w:noProof/>
+              </w:rPr>
+              <w:t>4</w:t>
+            </w:r>
+            <w:r>
+              <w:rPr>
+                <w:noProof/>
+              </w:rPr>
+              <w:tab/>
+            </w:r>
+            <w:r>
+              <w:rPr>
+                <w:rStyle w:val="Lienhypertexte"/>
+                <w:noProof/>
+              </w:rPr>
+              <w:t>Approche de communication</w:t>
+            </w:r>
+            <w:r>
+              <w:rPr>
+                <w:noProof/>
+                <w:webHidden/>
+              </w:rPr>
+              <w:tab/>
+            </w:r>
+            <w:r>
+              <w:rPr>
+                <w:noProof/>
+                <w:webHidden/>
+              </w:rPr>
+              <w:fldChar w:fldCharType="begin"/>
+            </w:r>
+            <w:r>
+              <w:rPr>
+                <w:noProof/>
+                <w:webHidden/>
+              </w:rPr>
+              <w:instrText xml:space="preserve"> PAGEREF _Toc69115245 \h </w:instrText>
+            </w:r>
+            <w:r>
+              <w:rPr>
+                <w:noProof/>
+                <w:webHidden/>
+              </w:rPr>
+            </w:r>
+            <w:r>
+              <w:rPr>
+                <w:noProof/>
+                <w:webHidden/>
+              </w:rPr>
+              <w:fldChar w:fldCharType="separate"/>
+            </w:r>
+            <w:r>
+              <w:rPr>
+                <w:noProof/>
+                <w:webHidden/>
+              </w:rPr>
+              <w:t>4</w:t>
+            </w:r>
+            <w:r>
+              <w:rPr>
+                <w:noProof/>
+                <w:webHidden/>
+              </w:rPr>
+              <w:fldChar w:fldCharType="end"/>
+            </w:r>
+          </w:hyperlink>
+        </w:p>
+        <w:p>
+          <w:pPr>
+            <w:pStyle w:val="TM1"/>
+            <w:tabs>
+              <w:tab w:val="right" w:leader="dot" w:pos="9062"/>
+            </w:tabs>
+            <w:rPr>
+              <w:noProof/>
+            </w:rPr>
+          </w:pPr>
+          <w:hyperlink w:anchor="_Toc69115246" w:history="1">
+            <w:r>
+              <w:rPr>
+                <w:noProof/>
+                <w:webHidden/>
+              </w:rPr>
+              <w:tab/>
+            </w:r>
+            <w:r>
+              <w:rPr>
+                <w:noProof/>
+                <w:webHidden/>
+              </w:rPr>
+              <w:fldChar w:fldCharType="begin"/>
+            </w:r>
+            <w:r>
+              <w:rPr>
+                <w:noProof/>
+                <w:webHidden/>
+              </w:rPr>
+              <w:instrText xml:space="preserve"> PAGEREF _Toc69115246 \h </w:instrText>
+            </w:r>
+            <w:r>
+              <w:rPr>
+                <w:noProof/>
+                <w:webHidden/>
+              </w:rPr>
+            </w:r>
+            <w:r>
+              <w:rPr>
+                <w:noProof/>
+                <w:webHidden/>
+              </w:rPr>
+              <w:fldChar w:fldCharType="separate"/>
+            </w:r>
+            <w:r>
+              <w:rPr>
+                <w:noProof/>
+                <w:webHidden/>
+              </w:rPr>
+              <w:t>4</w:t>
+            </w:r>
+            <w:r>
+              <w:rPr>
+                <w:noProof/>
+                <w:webHidden/>
+              </w:rPr>
+              <w:fldChar w:fldCharType="end"/>
+            </w:r>
+          </w:hyperlink>
+        </w:p>
+        <w:p>
+          <w:pPr>
+            <w:pStyle w:val="TM1"/>
+            <w:tabs>
+              <w:tab w:val="left" w:pos="440"/>
+              <w:tab w:val="right" w:leader="dot" w:pos="9062"/>
+            </w:tabs>
+            <w:rPr>
+              <w:noProof/>
+            </w:rPr>
+          </w:pPr>
+          <w:hyperlink w:anchor="_Toc69115247" w:history="1">
+            <w:r>
+              <w:rPr>
+                <w:rStyle w:val="Lienhypertexte"/>
+                <w:noProof/>
+              </w:rPr>
+              <w:t>5</w:t>
+            </w:r>
+            <w:r>
+              <w:rPr>
+                <w:noProof/>
+              </w:rPr>
+              <w:tab/>
+            </w:r>
+            <w:r>
+              <w:rPr>
+                <w:rStyle w:val="Lienhypertexte"/>
+                <w:noProof/>
+              </w:rPr>
+              <w:t>Infrastructure, environnement et outils de test</w:t>
+            </w:r>
+            <w:r>
+              <w:rPr>
+                <w:noProof/>
+                <w:webHidden/>
+              </w:rPr>
+              <w:tab/>
+            </w:r>
+            <w:r>
+              <w:rPr>
+                <w:noProof/>
+                <w:webHidden/>
+              </w:rPr>
+              <w:fldChar w:fldCharType="begin"/>
+            </w:r>
+            <w:r>
+              <w:rPr>
+                <w:noProof/>
+                <w:webHidden/>
+              </w:rPr>
+              <w:instrText xml:space="preserve"> PAGEREF _Toc69115247 \h </w:instrText>
+            </w:r>
+            <w:r>
+              <w:rPr>
+                <w:noProof/>
+                <w:webHidden/>
+              </w:rPr>
+            </w:r>
+            <w:r>
+              <w:rPr>
+                <w:noProof/>
+                <w:webHidden/>
+              </w:rPr>
+              <w:fldChar w:fldCharType="separate"/>
+            </w:r>
+            <w:r>
+              <w:rPr>
+                <w:noProof/>
+                <w:webHidden/>
+              </w:rPr>
+              <w:t>5</w:t>
+            </w:r>
+            <w:r>
+              <w:rPr>
+                <w:noProof/>
+                <w:webHidden/>
+              </w:rPr>
+              <w:fldChar w:fldCharType="end"/>
+            </w:r>
+          </w:hyperlink>
+        </w:p>
+        <w:p>
+          <w:pPr>
+            <w:pStyle w:val="TM2"/>
+            <w:tabs>
+              <w:tab w:val="left" w:pos="880"/>
+              <w:tab w:val="right" w:leader="dot" w:pos="9062"/>
+            </w:tabs>
+            <w:rPr>
+              <w:noProof/>
+            </w:rPr>
+          </w:pPr>
+          <w:hyperlink w:anchor="_Toc69115248" w:history="1">
+            <w:r>
+              <w:rPr>
+                <w:rStyle w:val="Lienhypertexte"/>
+                <w:noProof/>
+              </w:rPr>
+              <w:t>5.1</w:t>
+            </w:r>
+            <w:r>
+              <w:rPr>
+                <w:noProof/>
+              </w:rPr>
+              <w:tab/>
+            </w:r>
+            <w:r>
+              <w:rPr>
+                <w:rStyle w:val="Lienhypertexte"/>
+                <w:noProof/>
+              </w:rPr>
+              <w:t>Infrastructure</w:t>
+            </w:r>
+            <w:r>
+              <w:rPr>
+                <w:noProof/>
+                <w:webHidden/>
+              </w:rPr>
+              <w:tab/>
+            </w:r>
+            <w:r>
+              <w:rPr>
+                <w:noProof/>
+                <w:webHidden/>
+              </w:rPr>
+              <w:fldChar w:fldCharType="begin"/>
+            </w:r>
+            <w:r>
+              <w:rPr>
+                <w:noProof/>
+                <w:webHidden/>
+              </w:rPr>
+              <w:instrText xml:space="preserve"> PAGEREF _Toc69115248 \h </w:instrText>
+            </w:r>
+            <w:r>
+              <w:rPr>
+                <w:noProof/>
+                <w:webHidden/>
+              </w:rPr>
+            </w:r>
+            <w:r>
+              <w:rPr>
+                <w:noProof/>
+                <w:webHidden/>
+              </w:rPr>
+              <w:fldChar w:fldCharType="separate"/>
+            </w:r>
+            <w:r>
+              <w:rPr>
+                <w:noProof/>
+                <w:webHidden/>
+              </w:rPr>
+              <w:t>5</w:t>
+            </w:r>
+            <w:r>
+              <w:rPr>
+                <w:noProof/>
+                <w:webHidden/>
+              </w:rPr>
+              <w:fldChar w:fldCharType="end"/>
+            </w:r>
+          </w:hyperlink>
+        </w:p>
+        <w:p>
+          <w:pPr>
+            <w:pStyle w:val="TM2"/>
+            <w:tabs>
+              <w:tab w:val="left" w:pos="880"/>
+              <w:tab w:val="right" w:leader="dot" w:pos="9062"/>
+            </w:tabs>
+            <w:rPr>
+              <w:noProof/>
+            </w:rPr>
+          </w:pPr>
+          <w:hyperlink w:anchor="_Toc69115249" w:history="1">
+            <w:r>
+              <w:rPr>
+                <w:rStyle w:val="Lienhypertexte"/>
+                <w:noProof/>
+              </w:rPr>
+              <w:t>5.2</w:t>
+            </w:r>
+            <w:r>
+              <w:rPr>
+                <w:noProof/>
+              </w:rPr>
+              <w:tab/>
+            </w:r>
+            <w:r>
+              <w:rPr>
+                <w:rStyle w:val="Lienhypertexte"/>
+                <w:noProof/>
+              </w:rPr>
+              <w:t>Environnement et outils de test</w:t>
+            </w:r>
+            <w:r>
+              <w:rPr>
+                <w:noProof/>
+                <w:webHidden/>
+              </w:rPr>
+              <w:tab/>
+            </w:r>
+            <w:r>
+              <w:rPr>
+                <w:noProof/>
+                <w:webHidden/>
+              </w:rPr>
+              <w:fldChar w:fldCharType="begin"/>
+            </w:r>
+            <w:r>
+              <w:rPr>
+                <w:noProof/>
+                <w:webHidden/>
+              </w:rPr>
+              <w:instrText xml:space="preserve"> PAGEREF _Toc69115249 \h </w:instrText>
+            </w:r>
+            <w:r>
+              <w:rPr>
+                <w:noProof/>
+                <w:webHidden/>
+              </w:rPr>
+            </w:r>
+            <w:r>
+              <w:rPr>
+                <w:noProof/>
+                <w:webHidden/>
+              </w:rPr>
+              <w:fldChar w:fldCharType="separate"/>
+            </w:r>
+            <w:r>
+              <w:rPr>
+                <w:noProof/>
+                <w:webHidden/>
+              </w:rPr>
+              <w:t>5</w:t>
+            </w:r>
+            <w:r>
+              <w:rPr>
+                <w:noProof/>
+                <w:webHidden/>
+              </w:rPr>
+              <w:fldChar w:fldCharType="end"/>
+            </w:r>
+          </w:hyperlink>
+        </w:p>
+        <w:p>
+          <w:pPr>
+            <w:pStyle w:val="TM1"/>
+            <w:tabs>
+              <w:tab w:val="left" w:pos="440"/>
+              <w:tab w:val="right" w:leader="dot" w:pos="9062"/>
+            </w:tabs>
+            <w:rPr>
+              <w:noProof/>
+            </w:rPr>
+          </w:pPr>
+          <w:hyperlink w:anchor="_Toc69115250" w:history="1">
+            <w:r>
+              <w:rPr>
+                <w:rStyle w:val="Lienhypertexte"/>
+                <w:noProof/>
+              </w:rPr>
+              <w:t>6</w:t>
+            </w:r>
+            <w:r>
+              <w:rPr>
+                <w:noProof/>
+              </w:rPr>
+              <w:tab/>
+            </w:r>
+            <w:r>
+              <w:rPr>
+                <w:rStyle w:val="Lienhypertexte"/>
+                <w:noProof/>
+              </w:rPr>
+              <w:t>Supposition, contrainte et dépendance</w:t>
+            </w:r>
+            <w:r>
+              <w:rPr>
+                <w:noProof/>
+                <w:webHidden/>
+              </w:rPr>
+              <w:tab/>
+            </w:r>
+            <w:r>
+              <w:rPr>
+                <w:noProof/>
+                <w:webHidden/>
+              </w:rPr>
+              <w:fldChar w:fldCharType="begin"/>
+            </w:r>
+            <w:r>
+              <w:rPr>
+                <w:noProof/>
+                <w:webHidden/>
+              </w:rPr>
+              <w:instrText xml:space="preserve"> PAGEREF _Toc69115250 \h </w:instrText>
+            </w:r>
+            <w:r>
+              <w:rPr>
+                <w:noProof/>
+                <w:webHidden/>
+              </w:rPr>
+            </w:r>
+            <w:r>
+              <w:rPr>
+                <w:noProof/>
+                <w:webHidden/>
+              </w:rPr>
+              <w:fldChar w:fldCharType="separate"/>
+            </w:r>
+            <w:r>
+              <w:rPr>
+                <w:noProof/>
+                <w:webHidden/>
+              </w:rPr>
+              <w:t>5</w:t>
+            </w:r>
+            <w:r>
+              <w:rPr>
+                <w:noProof/>
+                <w:webHidden/>
+              </w:rPr>
+              <w:fldChar w:fldCharType="end"/>
+            </w:r>
+          </w:hyperlink>
+        </w:p>
+        <w:p>
+          <w:pPr>
+            <w:pStyle w:val="TM1"/>
+            <w:tabs>
+              <w:tab w:val="left" w:pos="440"/>
+              <w:tab w:val="right" w:leader="dot" w:pos="9062"/>
+            </w:tabs>
+            <w:rPr>
+              <w:noProof/>
+            </w:rPr>
+          </w:pPr>
+          <w:hyperlink w:anchor="_Toc69115251" w:history="1">
+            <w:r>
+              <w:rPr>
+                <w:rStyle w:val="Lienhypertexte"/>
+                <w:noProof/>
+              </w:rPr>
+              <w:t>7</w:t>
+            </w:r>
+            <w:r>
+              <w:rPr>
+                <w:noProof/>
+              </w:rPr>
+              <w:tab/>
+            </w:r>
+            <w:r>
+              <w:rPr>
+                <w:rStyle w:val="Lienhypertexte"/>
+                <w:noProof/>
+              </w:rPr>
+              <w:t>Issue et risque</w:t>
+            </w:r>
+            <w:r>
+              <w:rPr>
+                <w:noProof/>
+                <w:webHidden/>
+              </w:rPr>
+              <w:tab/>
+            </w:r>
+            <w:r>
+              <w:rPr>
+                <w:noProof/>
+                <w:webHidden/>
+              </w:rPr>
+              <w:fldChar w:fldCharType="begin"/>
+            </w:r>
+            <w:r>
+              <w:rPr>
+                <w:noProof/>
+                <w:webHidden/>
+              </w:rPr>
+              <w:instrText xml:space="preserve"> PAGEREF _Toc69115251 \h </w:instrText>
+            </w:r>
+            <w:r>
+              <w:rPr>
+                <w:noProof/>
+                <w:webHidden/>
+              </w:rPr>
+            </w:r>
+            <w:r>
+              <w:rPr>
+                <w:noProof/>
+                <w:webHidden/>
+              </w:rPr>
+              <w:fldChar w:fldCharType="separate"/>
+            </w:r>
+            <w:r>
+              <w:rPr>
+                <w:noProof/>
+                <w:webHidden/>
+              </w:rPr>
+              <w:t>5</w:t>
+            </w:r>
+            <w:r>
+              <w:rPr>
+                <w:noProof/>
+                <w:webHidden/>
+              </w:rPr>
+              <w:fldChar w:fldCharType="end"/>
+            </w:r>
+          </w:hyperlink>
+        </w:p>
+        <w:p>
+          <w:r>
+            <w:rPr>
+              <w:b/>
+              <w:bCs/>
+              <w:lang w:val="fr-FR"/>
+            </w:rPr>
+            <w:fldChar w:fldCharType="end"/>
+          </w:r>
+        </w:p>
+      </w:sdtContent>
+    </w:sdt>
+    <w:p>
+      <w:r>
+        <w:br w:type="page"/>
+      </w:r>
+    </w:p>
     <w:p/>
     <w:p>
       <w:pPr>
         <w:pStyle w:val="Titre1"/>
       </w:pPr>
+      <w:bookmarkStart w:id="0" w:name="_Toc69115231"/>
       <w:r>
         <w:t>Cadre et objectif</w:t>
       </w:r>
+      <w:bookmarkEnd w:id="0"/>
     </w:p>
     <w:p>
       <w:pPr>
         <w:pStyle w:val="Titre2"/>
       </w:pPr>
+      <w:bookmarkStart w:id="1" w:name="_Toc69115232"/>
       <w:r>
         <w:t>Aperçu des solution</w:t>
       </w:r>
@@ -24,6 +1802,7 @@
       <w:r>
         <w:t xml:space="preserve"> à implémenter</w:t>
       </w:r>
+      <w:bookmarkEnd w:id="1"/>
     </w:p>
     <w:p>
       <w:pPr>
@@ -78,9 +1857,11 @@
       <w:pPr>
         <w:pStyle w:val="Titre2"/>
       </w:pPr>
+      <w:bookmarkStart w:id="2" w:name="_Toc69115233"/>
       <w:r>
         <w:t>Porté de test</w:t>
       </w:r>
+      <w:bookmarkEnd w:id="2"/>
     </w:p>
     <w:p>
       <w:r>
@@ -146,9 +1927,11 @@
       <w:pPr>
         <w:pStyle w:val="Titre2"/>
       </w:pPr>
+      <w:bookmarkStart w:id="3" w:name="_Toc69115234"/>
       <w:r>
         <w:t>Objectif de test</w:t>
       </w:r>
+      <w:bookmarkEnd w:id="3"/>
     </w:p>
     <w:p>
       <w:r>
@@ -160,13 +1943,18 @@
       <w:pPr>
         <w:pStyle w:val="Titre3"/>
       </w:pPr>
+      <w:bookmarkStart w:id="4" w:name="_Toc69115235"/>
       <w:r>
         <w:t>Test de l’interface</w:t>
       </w:r>
+      <w:bookmarkEnd w:id="4"/>
     </w:p>
     <w:p>
       <w:r>
-        <w:t xml:space="preserve">Le test de l’interface consiste à tester les pages de notre application web. Des test </w:t>
+        <w:t>L’objectif du test de l’interface est de vérifier si toutes les interface s’affichent correctement. Ce test concerne donc toutes</w:t>
+      </w:r>
+      <w:r>
+        <w:t xml:space="preserve"> les pages de notre application web. Des test </w:t>
       </w:r>
       <w:r>
         <w:t xml:space="preserve">de validation </w:t>
@@ -180,13 +1968,21 @@
       <w:pPr>
         <w:pStyle w:val="Titre3"/>
       </w:pPr>
-      <w:r>
-        <w:t xml:space="preserve">Test de fonctionnalité </w:t>
+      <w:bookmarkStart w:id="5" w:name="_Toc69115236"/>
+      <w:r>
+        <w:t>Test de fonctionnalité</w:t>
+      </w:r>
+      <w:bookmarkEnd w:id="5"/>
+      <w:r>
+        <w:t xml:space="preserve"> </w:t>
       </w:r>
     </w:p>
     <w:p>
       <w:r>
-        <w:t>Les test de fonctionnalité consistent à tester le bon fonctionnement général de notre applications. Différents test unitaires comme l’inscription d’un utilisateur, la récupération des données d’une écurie, l’ajout d’un mécanicien dans une équipe, … seront effectués régulièrement</w:t>
+        <w:t xml:space="preserve">L’objectif du </w:t>
+      </w:r>
+      <w:r>
+        <w:t>test de fonctionnalité consistent à tester le bon fonctionnement général de notre applications. Différents test unitaires comme l’inscription d’un utilisateur, la récupération des données d’une écurie, l’ajout d’un mécanicien dans une équipe, … seront effectués régulièrement</w:t>
       </w:r>
       <w:r>
         <w:t xml:space="preserve"> grâce à </w:t>
@@ -208,9 +2004,11 @@
       <w:pPr>
         <w:pStyle w:val="Titre3"/>
       </w:pPr>
+      <w:bookmarkStart w:id="6" w:name="_Toc69115237"/>
       <w:r>
         <w:t>Test de performance</w:t>
       </w:r>
+      <w:bookmarkEnd w:id="6"/>
     </w:p>
     <w:p>
       <w:r>
@@ -229,6 +2027,9 @@
       <w:proofErr w:type="spellEnd"/>
       <w:r>
         <w:t xml:space="preserve">. </w:t>
+      </w:r>
+      <w:r>
+        <w:t xml:space="preserve">L’objectif est d’avoir un temps de réponse raisonnable pour une vingtaine d’utilisateurs simultanés. </w:t>
       </w:r>
     </w:p>
     <w:p>
@@ -247,18 +2048,22 @@
       <w:pPr>
         <w:pStyle w:val="Titre1"/>
       </w:pPr>
+      <w:bookmarkStart w:id="7" w:name="_Toc69115238"/>
       <w:r>
         <w:t>Approche de test</w:t>
       </w:r>
+      <w:bookmarkEnd w:id="7"/>
     </w:p>
     <w:p/>
     <w:p>
       <w:pPr>
         <w:pStyle w:val="Titre2"/>
       </w:pPr>
+      <w:bookmarkStart w:id="8" w:name="_Toc69115239"/>
       <w:r>
         <w:t>Tableau de stratégie</w:t>
       </w:r>
+      <w:bookmarkEnd w:id="8"/>
     </w:p>
     <w:tbl>
       <w:tblPr>
@@ -1141,17 +2946,21 @@
       <w:pPr>
         <w:pStyle w:val="Titre1"/>
       </w:pPr>
+      <w:bookmarkStart w:id="9" w:name="_Toc69115240"/>
       <w:r>
         <w:t>Activité de test et délivrable</w:t>
       </w:r>
+      <w:bookmarkEnd w:id="9"/>
     </w:p>
     <w:p>
       <w:pPr>
         <w:pStyle w:val="Titre2"/>
       </w:pPr>
+      <w:bookmarkStart w:id="10" w:name="_Toc69115241"/>
       <w:r>
         <w:t>Test de l’application</w:t>
       </w:r>
+      <w:bookmarkEnd w:id="10"/>
     </w:p>
     <w:tbl>
       <w:tblPr>
@@ -1334,9 +3143,11 @@
       <w:pPr>
         <w:pStyle w:val="Titre3"/>
       </w:pPr>
+      <w:bookmarkStart w:id="11" w:name="_Toc69115242"/>
       <w:r>
         <w:t>Plan de test de validation</w:t>
       </w:r>
+      <w:bookmarkEnd w:id="11"/>
     </w:p>
     <w:p>
       <w:r>
@@ -1494,10 +3305,7 @@
           </w:tcPr>
           <w:p>
             <w:r>
-              <w:t>Page de l’é</w:t>
-            </w:r>
-            <w:r>
-              <w:t>curie</w:t>
+              <w:t>Page de l’écurie</w:t>
             </w:r>
           </w:p>
         </w:tc>
@@ -1508,13 +3316,7 @@
           </w:tcPr>
           <w:p>
             <w:r>
-              <w:t>Visualisation globale de</w:t>
-            </w:r>
-            <w:r>
-              <w:t xml:space="preserve"> la page</w:t>
-            </w:r>
-            <w:r>
-              <w:t xml:space="preserve"> de l’écurie</w:t>
+              <w:t>Visualisation globale de la page de l’écurie</w:t>
             </w:r>
           </w:p>
         </w:tc>
@@ -1770,13 +3572,409 @@
           <w:color w:val="FF0000"/>
         </w:rPr>
       </w:pPr>
+      <w:bookmarkStart w:id="12" w:name="_Toc69115243"/>
       <w:r>
         <w:rPr>
           <w:color w:val="FF0000"/>
         </w:rPr>
         <w:t>Plan de test de fonctionnalité</w:t>
       </w:r>
+      <w:bookmarkEnd w:id="12"/>
     </w:p>
+    <w:tbl>
+      <w:tblPr>
+        <w:tblStyle w:val="Grilledutableau"/>
+        <w:tblW w:w="0" w:type="auto"/>
+        <w:tblLook w:val="04A0" w:firstRow="1" w:lastRow="0" w:firstColumn="1" w:lastColumn="0" w:noHBand="0" w:noVBand="1"/>
+      </w:tblPr>
+      <w:tblGrid>
+        <w:gridCol w:w="2241"/>
+        <w:gridCol w:w="5643"/>
+        <w:gridCol w:w="1178"/>
+      </w:tblGrid>
+      <w:tr>
+        <w:tc>
+          <w:tcPr>
+            <w:tcW w:w="2241" w:type="dxa"/>
+          </w:tcPr>
+          <w:p>
+            <w:pPr>
+              <w:rPr>
+                <w:b/>
+                <w:bCs/>
+                <w:sz w:val="28"/>
+                <w:szCs w:val="28"/>
+              </w:rPr>
+            </w:pPr>
+            <w:r>
+              <w:rPr>
+                <w:b/>
+                <w:bCs/>
+                <w:sz w:val="28"/>
+                <w:szCs w:val="28"/>
+              </w:rPr>
+              <w:t>Objectif</w:t>
+            </w:r>
+          </w:p>
+        </w:tc>
+        <w:tc>
+          <w:tcPr>
+            <w:tcW w:w="5643" w:type="dxa"/>
+          </w:tcPr>
+          <w:p>
+            <w:pPr>
+              <w:rPr>
+                <w:b/>
+                <w:bCs/>
+                <w:sz w:val="28"/>
+                <w:szCs w:val="28"/>
+              </w:rPr>
+            </w:pPr>
+            <w:r>
+              <w:rPr>
+                <w:b/>
+                <w:bCs/>
+                <w:sz w:val="28"/>
+                <w:szCs w:val="28"/>
+              </w:rPr>
+              <w:t>Commentaire</w:t>
+            </w:r>
+          </w:p>
+        </w:tc>
+        <w:tc>
+          <w:tcPr>
+            <w:tcW w:w="1178" w:type="dxa"/>
+          </w:tcPr>
+          <w:p>
+            <w:pPr>
+              <w:jc w:val="center"/>
+              <w:rPr>
+                <w:b/>
+                <w:bCs/>
+                <w:sz w:val="28"/>
+                <w:szCs w:val="28"/>
+              </w:rPr>
+            </w:pPr>
+            <w:r>
+              <w:rPr>
+                <w:b/>
+                <w:bCs/>
+                <w:sz w:val="28"/>
+                <w:szCs w:val="28"/>
+              </w:rPr>
+              <w:t>Résultat</w:t>
+            </w:r>
+          </w:p>
+        </w:tc>
+      </w:tr>
+      <w:tr>
+        <w:tc>
+          <w:tcPr>
+            <w:tcW w:w="2241" w:type="dxa"/>
+          </w:tcPr>
+          <w:p>
+            <w:r>
+              <w:t>Création d’un compte</w:t>
+            </w:r>
+          </w:p>
+        </w:tc>
+        <w:tc>
+          <w:tcPr>
+            <w:tcW w:w="5643" w:type="dxa"/>
+            <w:vAlign w:val="center"/>
+          </w:tcPr>
+          <w:p>
+            <w:r>
+              <w:t>Création d’un compte avec des informations correcte</w:t>
+            </w:r>
+          </w:p>
+        </w:tc>
+        <w:tc>
+          <w:tcPr>
+            <w:tcW w:w="1178" w:type="dxa"/>
+            <w:shd w:val="clear" w:color="auto" w:fill="C5E0B3" w:themeFill="accent6" w:themeFillTint="66"/>
+          </w:tcPr>
+          <w:p>
+            <w:pPr>
+              <w:jc w:val="center"/>
+            </w:pPr>
+            <w:r>
+              <w:sym w:font="Wingdings" w:char="F0FC"/>
+            </w:r>
+          </w:p>
+        </w:tc>
+      </w:tr>
+      <w:tr>
+        <w:tc>
+          <w:tcPr>
+            <w:tcW w:w="2241" w:type="dxa"/>
+          </w:tcPr>
+          <w:p>
+            <w:r>
+              <w:t>Création d’un compte</w:t>
+            </w:r>
+          </w:p>
+        </w:tc>
+        <w:tc>
+          <w:tcPr>
+            <w:tcW w:w="5643" w:type="dxa"/>
+            <w:vAlign w:val="center"/>
+          </w:tcPr>
+          <w:p>
+            <w:r>
+              <w:t xml:space="preserve">Création d’un compte avec une adresse </w:t>
+            </w:r>
+            <w:proofErr w:type="gramStart"/>
+            <w:r>
+              <w:t>email</w:t>
+            </w:r>
+            <w:proofErr w:type="gramEnd"/>
+            <w:r>
+              <w:t xml:space="preserve"> déjà utilisée</w:t>
+            </w:r>
+          </w:p>
+        </w:tc>
+        <w:tc>
+          <w:tcPr>
+            <w:tcW w:w="1178" w:type="dxa"/>
+            <w:shd w:val="clear" w:color="auto" w:fill="C5E0B3" w:themeFill="accent6" w:themeFillTint="66"/>
+          </w:tcPr>
+          <w:p>
+            <w:pPr>
+              <w:jc w:val="center"/>
+            </w:pPr>
+            <w:r>
+              <w:sym w:font="Wingdings" w:char="F0FC"/>
+            </w:r>
+          </w:p>
+        </w:tc>
+      </w:tr>
+      <w:tr>
+        <w:tc>
+          <w:tcPr>
+            <w:tcW w:w="2241" w:type="dxa"/>
+          </w:tcPr>
+          <w:p>
+            <w:r>
+              <w:t>Création d’un compte</w:t>
+            </w:r>
+          </w:p>
+        </w:tc>
+        <w:tc>
+          <w:tcPr>
+            <w:tcW w:w="5643" w:type="dxa"/>
+            <w:vAlign w:val="center"/>
+          </w:tcPr>
+          <w:p>
+            <w:r>
+              <w:t xml:space="preserve">Création d’un compte avec une adresse </w:t>
+            </w:r>
+            <w:proofErr w:type="gramStart"/>
+            <w:r>
+              <w:t>email</w:t>
+            </w:r>
+            <w:proofErr w:type="gramEnd"/>
+            <w:r>
+              <w:t xml:space="preserve"> </w:t>
+            </w:r>
+            <w:r>
+              <w:t>incorrecte</w:t>
+            </w:r>
+          </w:p>
+        </w:tc>
+        <w:tc>
+          <w:tcPr>
+            <w:tcW w:w="1178" w:type="dxa"/>
+            <w:shd w:val="clear" w:color="auto" w:fill="C5E0B3" w:themeFill="accent6" w:themeFillTint="66"/>
+          </w:tcPr>
+          <w:p>
+            <w:pPr>
+              <w:jc w:val="center"/>
+            </w:pPr>
+          </w:p>
+        </w:tc>
+      </w:tr>
+      <w:tr>
+        <w:tc>
+          <w:tcPr>
+            <w:tcW w:w="2241" w:type="dxa"/>
+          </w:tcPr>
+          <w:p>
+            <w:r>
+              <w:t>Création d’un compte</w:t>
+            </w:r>
+          </w:p>
+        </w:tc>
+        <w:tc>
+          <w:tcPr>
+            <w:tcW w:w="5643" w:type="dxa"/>
+            <w:vAlign w:val="center"/>
+          </w:tcPr>
+          <w:p>
+            <w:r>
+              <w:t>Création d’un compte avec un mot de passe non conforme</w:t>
+            </w:r>
+          </w:p>
+        </w:tc>
+        <w:tc>
+          <w:tcPr>
+            <w:tcW w:w="1178" w:type="dxa"/>
+            <w:shd w:val="clear" w:color="auto" w:fill="C5E0B3" w:themeFill="accent6" w:themeFillTint="66"/>
+          </w:tcPr>
+          <w:p>
+            <w:pPr>
+              <w:jc w:val="center"/>
+            </w:pPr>
+            <w:r>
+              <w:sym w:font="Wingdings" w:char="F0FC"/>
+            </w:r>
+          </w:p>
+        </w:tc>
+      </w:tr>
+      <w:tr>
+        <w:tc>
+          <w:tcPr>
+            <w:tcW w:w="2241" w:type="dxa"/>
+          </w:tcPr>
+          <w:p>
+            <w:r>
+              <w:t>Authentification</w:t>
+            </w:r>
+          </w:p>
+        </w:tc>
+        <w:tc>
+          <w:tcPr>
+            <w:tcW w:w="5643" w:type="dxa"/>
+            <w:vAlign w:val="center"/>
+          </w:tcPr>
+          <w:p>
+            <w:r>
+              <w:t>Authentification avec le bon utilisateur et mot de passe</w:t>
+            </w:r>
+          </w:p>
+        </w:tc>
+        <w:tc>
+          <w:tcPr>
+            <w:tcW w:w="1178" w:type="dxa"/>
+            <w:shd w:val="clear" w:color="auto" w:fill="C5E0B3" w:themeFill="accent6" w:themeFillTint="66"/>
+          </w:tcPr>
+          <w:p>
+            <w:pPr>
+              <w:jc w:val="center"/>
+            </w:pPr>
+            <w:r>
+              <w:sym w:font="Wingdings" w:char="F0FC"/>
+            </w:r>
+          </w:p>
+        </w:tc>
+      </w:tr>
+      <w:tr>
+        <w:tc>
+          <w:tcPr>
+            <w:tcW w:w="2241" w:type="dxa"/>
+            <w:vAlign w:val="center"/>
+          </w:tcPr>
+          <w:p>
+            <w:r>
+              <w:t>Authentification</w:t>
+            </w:r>
+          </w:p>
+        </w:tc>
+        <w:tc>
+          <w:tcPr>
+            <w:tcW w:w="5643" w:type="dxa"/>
+            <w:vAlign w:val="center"/>
+          </w:tcPr>
+          <w:p>
+            <w:r>
+              <w:t>Authentification avec le bon utilisateur et mauvais mot de passe</w:t>
+            </w:r>
+          </w:p>
+        </w:tc>
+        <w:tc>
+          <w:tcPr>
+            <w:tcW w:w="1178" w:type="dxa"/>
+            <w:shd w:val="clear" w:color="auto" w:fill="C5E0B3" w:themeFill="accent6" w:themeFillTint="66"/>
+            <w:vAlign w:val="center"/>
+          </w:tcPr>
+          <w:p>
+            <w:pPr>
+              <w:jc w:val="center"/>
+            </w:pPr>
+            <w:r>
+              <w:sym w:font="Wingdings" w:char="F0FC"/>
+            </w:r>
+          </w:p>
+        </w:tc>
+      </w:tr>
+      <w:tr>
+        <w:tc>
+          <w:tcPr>
+            <w:tcW w:w="2241" w:type="dxa"/>
+            <w:vAlign w:val="center"/>
+          </w:tcPr>
+          <w:p>
+            <w:r>
+              <w:t>Authentification</w:t>
+            </w:r>
+          </w:p>
+        </w:tc>
+        <w:tc>
+          <w:tcPr>
+            <w:tcW w:w="5643" w:type="dxa"/>
+            <w:vAlign w:val="center"/>
+          </w:tcPr>
+          <w:p>
+            <w:r>
+              <w:t>Authentification avec un utilisateur inexistant</w:t>
+            </w:r>
+          </w:p>
+        </w:tc>
+        <w:tc>
+          <w:tcPr>
+            <w:tcW w:w="1178" w:type="dxa"/>
+            <w:shd w:val="clear" w:color="auto" w:fill="C5E0B3" w:themeFill="accent6" w:themeFillTint="66"/>
+            <w:vAlign w:val="center"/>
+          </w:tcPr>
+          <w:p>
+            <w:pPr>
+              <w:jc w:val="center"/>
+            </w:pPr>
+            <w:r>
+              <w:sym w:font="Wingdings" w:char="F0FC"/>
+            </w:r>
+          </w:p>
+        </w:tc>
+      </w:tr>
+      <w:tr>
+        <w:tc>
+          <w:tcPr>
+            <w:tcW w:w="2241" w:type="dxa"/>
+            <w:vAlign w:val="center"/>
+          </w:tcPr>
+          <w:p/>
+        </w:tc>
+        <w:tc>
+          <w:tcPr>
+            <w:tcW w:w="5643" w:type="dxa"/>
+            <w:vAlign w:val="center"/>
+          </w:tcPr>
+          <w:p/>
+        </w:tc>
+        <w:tc>
+          <w:tcPr>
+            <w:tcW w:w="1178" w:type="dxa"/>
+            <w:vAlign w:val="center"/>
+          </w:tcPr>
+          <w:p>
+            <w:pPr>
+              <w:jc w:val="center"/>
+            </w:pPr>
+          </w:p>
+        </w:tc>
+      </w:tr>
+    </w:tbl>
+    <w:p/>
     <w:p>
       <w:r>
         <w:t xml:space="preserve">Le plan de test de fonctionnalité se fait via </w:t>
@@ -1795,19 +3993,18 @@
           <w:color w:val="FF0000"/>
         </w:rPr>
       </w:pPr>
+      <w:bookmarkStart w:id="13" w:name="_Toc69115244"/>
       <w:r>
         <w:rPr>
           <w:color w:val="FF0000"/>
         </w:rPr>
         <w:t>Plan de test de performance</w:t>
       </w:r>
+      <w:bookmarkEnd w:id="13"/>
     </w:p>
     <w:p>
       <w:r>
-        <w:t>Plan de test de performance</w:t>
-      </w:r>
-      <w:r>
-        <w:t xml:space="preserve"> se fait via </w:t>
+        <w:t xml:space="preserve">Plan de test de performance se fait via </w:t>
       </w:r>
       <w:proofErr w:type="spellStart"/>
       <w:r>
@@ -1835,9 +4032,11 @@
       <w:pPr>
         <w:pStyle w:val="Titre1"/>
       </w:pPr>
+      <w:bookmarkStart w:id="14" w:name="_Toc69115245"/>
       <w:r>
         <w:t>Approche de communication</w:t>
       </w:r>
+      <w:bookmarkEnd w:id="14"/>
     </w:p>
     <w:p>
       <w:r>
@@ -1849,6 +4048,7 @@
         <w:rPr>
           <w:noProof/>
         </w:rPr>
+        <w:lastRenderedPageBreak/>
         <w:drawing>
           <wp:anchor distT="0" distB="0" distL="114300" distR="114300" simplePos="0" relativeHeight="251658240" behindDoc="0" locked="0" layoutInCell="1" allowOverlap="1" wp14:anchorId="6DE9624B" wp14:editId="746DACF0">
             <wp:simplePos x="0" y="0"/>
@@ -1875,7 +4075,7 @@
                     </pic:cNvPicPr>
                   </pic:nvPicPr>
                   <pic:blipFill>
-                    <a:blip r:embed="rId7">
+                    <a:blip r:embed="rId8">
                       <a:extLst>
                         <a:ext uri="{28A0092B-C50C-407E-A947-70E740481C1C}">
                           <a14:useLocalDpi xmlns:a14="http://schemas.microsoft.com/office/drawing/2010/main" val="0"/>
@@ -1922,6 +4122,7 @@
         </w:numPr>
         <w:ind w:left="432"/>
       </w:pPr>
+      <w:bookmarkStart w:id="15" w:name="_Toc69115246"/>
       <w:r>
         <w:rPr>
           <w:noProof/>
@@ -1960,7 +4161,7 @@
                     </pic:cNvPicPr>
                   </pic:nvPicPr>
                   <pic:blipFill>
-                    <a:blip r:embed="rId8">
+                    <a:blip r:embed="rId9">
                       <a:extLst>
                         <a:ext uri="{28A0092B-C50C-407E-A947-70E740481C1C}">
                           <a14:useLocalDpi xmlns:a14="http://schemas.microsoft.com/office/drawing/2010/main" val="0"/>
@@ -1997,6 +4198,7 @@
           </wp:anchor>
         </w:drawing>
       </w:r>
+      <w:bookmarkEnd w:id="15"/>
     </w:p>
     <w:p>
       <w:pPr>
@@ -2019,12 +4221,9 @@
       <w:pPr>
         <w:pStyle w:val="Titre1"/>
       </w:pPr>
-      <w:r>
-        <w:lastRenderedPageBreak/>
-        <w:t>I</w:t>
-      </w:r>
-      <w:r>
-        <w:t>nfrastructure</w:t>
+      <w:bookmarkStart w:id="16" w:name="_Toc69115247"/>
+      <w:r>
+        <w:t>Infrastructure</w:t>
       </w:r>
       <w:r>
         <w:t>, e</w:t>
@@ -2038,14 +4237,17 @@
       <w:r>
         <w:t>et outils de test</w:t>
       </w:r>
+      <w:bookmarkEnd w:id="16"/>
     </w:p>
     <w:p>
       <w:pPr>
         <w:pStyle w:val="Titre2"/>
       </w:pPr>
+      <w:bookmarkStart w:id="17" w:name="_Toc69115248"/>
       <w:r>
         <w:t>Infrastructure</w:t>
       </w:r>
+      <w:bookmarkEnd w:id="17"/>
     </w:p>
     <w:p>
       <w:r>
@@ -2057,9 +4259,11 @@
       <w:pPr>
         <w:pStyle w:val="Titre2"/>
       </w:pPr>
+      <w:bookmarkStart w:id="18" w:name="_Toc69115249"/>
       <w:r>
         <w:t>Environnement et outils de test</w:t>
       </w:r>
+      <w:bookmarkEnd w:id="18"/>
     </w:p>
     <w:p>
       <w:r>
@@ -2077,9 +4281,11 @@
       <w:pPr>
         <w:pStyle w:val="Titre1"/>
       </w:pPr>
+      <w:bookmarkStart w:id="19" w:name="_Toc69115250"/>
       <w:r>
         <w:t>Supposition, contrainte et dépendance</w:t>
       </w:r>
+      <w:bookmarkEnd w:id="19"/>
     </w:p>
     <w:p>
       <w:pPr>
@@ -2092,12 +4298,14 @@
       <w:pPr>
         <w:pStyle w:val="Titre1"/>
       </w:pPr>
+      <w:bookmarkStart w:id="20" w:name="_Toc69115251"/>
       <w:r>
         <w:t>Issue et risque</w:t>
       </w:r>
+      <w:bookmarkEnd w:id="20"/>
     </w:p>
     <w:sectPr>
-      <w:headerReference w:type="default" r:id="rId9"/>
+      <w:headerReference w:type="default" r:id="rId10"/>
       <w:pgSz w:w="11906" w:h="16838"/>
       <w:pgMar w:top="1417" w:right="1417" w:bottom="1417" w:left="1417" w:header="708" w:footer="708" w:gutter="0"/>
       <w:cols w:space="708"/>
@@ -2535,6 +4743,7 @@
     <w:lsdException w:name="HTML Sample" w:semiHidden="1" w:unhideWhenUsed="1"/>
     <w:lsdException w:name="HTML Typewriter" w:semiHidden="1" w:unhideWhenUsed="1"/>
     <w:lsdException w:name="HTML Variable" w:semiHidden="1" w:unhideWhenUsed="1"/>
+    <w:lsdException w:name="Normal Table" w:semiHidden="1" w:unhideWhenUsed="1"/>
     <w:lsdException w:name="annotation subject" w:semiHidden="1" w:unhideWhenUsed="1"/>
     <w:lsdException w:name="No List" w:semiHidden="1" w:unhideWhenUsed="1"/>
     <w:lsdException w:name="Outline List 1" w:semiHidden="1" w:unhideWhenUsed="1"/>
@@ -2581,8 +4790,10 @@
     <w:lsdException w:name="Table Subtle 2" w:semiHidden="1" w:unhideWhenUsed="1"/>
     <w:lsdException w:name="Table Web 1" w:semiHidden="1" w:unhideWhenUsed="1"/>
     <w:lsdException w:name="Table Web 2" w:semiHidden="1" w:unhideWhenUsed="1"/>
+    <w:lsdException w:name="Table Web 3" w:semiHidden="1" w:unhideWhenUsed="1"/>
     <w:lsdException w:name="Balloon Text" w:semiHidden="1" w:unhideWhenUsed="1"/>
     <w:lsdException w:name="Table Grid" w:uiPriority="39"/>
+    <w:lsdException w:name="Table Theme" w:semiHidden="1" w:unhideWhenUsed="1"/>
     <w:lsdException w:name="Placeholder Text" w:semiHidden="1"/>
     <w:lsdException w:name="No Spacing" w:uiPriority="1" w:qFormat="1"/>
     <w:lsdException w:name="Light Shading" w:uiPriority="60"/>
@@ -2888,7 +5099,6 @@
     <w:next w:val="Normal"/>
     <w:link w:val="Titre4Car"/>
     <w:uiPriority w:val="9"/>
-    <w:semiHidden/>
     <w:unhideWhenUsed/>
     <w:qFormat/>
     <w:rsid w:val="00617E69"/>
@@ -3155,7 +5365,6 @@
     <w:basedOn w:val="Policepardfaut"/>
     <w:link w:val="Titre4"/>
     <w:uiPriority w:val="9"/>
-    <w:semiHidden/>
     <w:rsid w:val="00617E69"/>
     <w:rPr>
       <w:rFonts w:asciiTheme="majorHAnsi" w:eastAsiaTheme="majorEastAsia" w:hAnsiTheme="majorHAnsi" w:cstheme="majorBidi"/>
@@ -3261,6 +5470,76 @@
         <w:insideV w:val="single" w:sz="4" w:space="0" w:color="auto"/>
       </w:tblBorders>
     </w:tblPr>
+  </w:style>
+  <w:style w:type="paragraph" w:styleId="En-ttedetabledesmatires">
+    <w:name w:val="TOC Heading"/>
+    <w:basedOn w:val="Titre1"/>
+    <w:next w:val="Normal"/>
+    <w:uiPriority w:val="39"/>
+    <w:unhideWhenUsed/>
+    <w:qFormat/>
+    <w:rsid w:val="00AC6816"/>
+    <w:pPr>
+      <w:numPr>
+        <w:numId w:val="0"/>
+      </w:numPr>
+      <w:outlineLvl w:val="9"/>
+    </w:pPr>
+    <w:rPr>
+      <w:rFonts w:asciiTheme="majorHAnsi" w:hAnsiTheme="majorHAnsi"/>
+      <w:color w:val="2F5496" w:themeColor="accent1" w:themeShade="BF"/>
+      <w:sz w:val="32"/>
+      <w:lang w:eastAsia="fr-CH"/>
+    </w:rPr>
+  </w:style>
+  <w:style w:type="paragraph" w:styleId="TM1">
+    <w:name w:val="toc 1"/>
+    <w:basedOn w:val="Normal"/>
+    <w:next w:val="Normal"/>
+    <w:autoRedefine/>
+    <w:uiPriority w:val="39"/>
+    <w:unhideWhenUsed/>
+    <w:rsid w:val="00AC6816"/>
+    <w:pPr>
+      <w:spacing w:after="100"/>
+    </w:pPr>
+  </w:style>
+  <w:style w:type="paragraph" w:styleId="TM2">
+    <w:name w:val="toc 2"/>
+    <w:basedOn w:val="Normal"/>
+    <w:next w:val="Normal"/>
+    <w:autoRedefine/>
+    <w:uiPriority w:val="39"/>
+    <w:unhideWhenUsed/>
+    <w:rsid w:val="00AC6816"/>
+    <w:pPr>
+      <w:spacing w:after="100"/>
+      <w:ind w:left="220"/>
+    </w:pPr>
+  </w:style>
+  <w:style w:type="paragraph" w:styleId="TM3">
+    <w:name w:val="toc 3"/>
+    <w:basedOn w:val="Normal"/>
+    <w:next w:val="Normal"/>
+    <w:autoRedefine/>
+    <w:uiPriority w:val="39"/>
+    <w:unhideWhenUsed/>
+    <w:rsid w:val="00AC6816"/>
+    <w:pPr>
+      <w:spacing w:after="100"/>
+      <w:ind w:left="440"/>
+    </w:pPr>
+  </w:style>
+  <w:style w:type="character" w:styleId="Lienhypertexte">
+    <w:name w:val="Hyperlink"/>
+    <w:basedOn w:val="Policepardfaut"/>
+    <w:uiPriority w:val="99"/>
+    <w:unhideWhenUsed/>
+    <w:rsid w:val="00AC6816"/>
+    <w:rPr>
+      <w:color w:val="0563C1" w:themeColor="hyperlink"/>
+      <w:u w:val="single"/>
+    </w:rPr>
   </w:style>
 </w:styles>
 </file>
@@ -3558,4 +5837,16 @@
     </a:ext>
   </a:extLst>
 </a:theme>
+</file>
+
+<file path=customXml/item1.xml><?xml version="1.0" encoding="utf-8"?>
+<b:Sources xmlns:b="http://schemas.openxmlformats.org/officeDocument/2006/bibliography" xmlns="http://schemas.openxmlformats.org/officeDocument/2006/bibliography" SelectedStyle="\APASixthEditionOfficeOnline.xsl" StyleName="APA" Version="6"/>
+</file>
+
+<file path=customXml/itemProps1.xml><?xml version="1.0" encoding="utf-8"?>
+<ds:datastoreItem xmlns:ds="http://schemas.openxmlformats.org/officeDocument/2006/customXml" ds:itemID="{66D7183A-0A00-4714-AEBA-584F7270F13D}">
+  <ds:schemaRefs>
+    <ds:schemaRef ds:uri="http://schemas.openxmlformats.org/officeDocument/2006/bibliography"/>
+  </ds:schemaRefs>
+</ds:datastoreItem>
 </file>
</xml_diff>